<commit_message>
Last version of report
</commit_message>
<xml_diff>
--- a/Report/CS5044-Report.docx
+++ b/Report/CS5044-Report.docx
@@ -204,7 +204,7 @@
             <mc:AlternateContent>
               <mc:Choice Requires="wps">
                 <w:drawing>
-                  <wp:anchor distT="0" distB="0" distL="114300" distR="114300" simplePos="0" relativeHeight="251659264" behindDoc="0" locked="0" layoutInCell="1" allowOverlap="1" wp14:anchorId="7CD02511" wp14:editId="582AF2F6">
+                  <wp:anchor distT="0" distB="0" distL="114300" distR="114300" simplePos="0" relativeHeight="251659264" behindDoc="0" locked="0" layoutInCell="1" allowOverlap="1" wp14:anchorId="7CD02511" wp14:editId="678F152E">
                     <wp:simplePos x="0" y="0"/>
                     <wp:positionH relativeFrom="margin">
                       <wp:align>center</wp:align>
@@ -294,7 +294,10 @@
                                   <w:pStyle w:val="NoSpacing"/>
                                   <w:jc w:val="center"/>
                                   <w:rPr>
+                                    <w:caps/>
                                     <w:color w:val="4472C4" w:themeColor="accent1"/>
+                                    <w:sz w:val="28"/>
+                                    <w:szCs w:val="28"/>
                                     <w:lang w:val="en-GB"/>
                                   </w:rPr>
                                 </w:pPr>
@@ -306,8 +309,39 @@
                                     <w:szCs w:val="28"/>
                                     <w:lang w:val="en-GB"/>
                                   </w:rPr>
-                                  <w:t xml:space="preserve">Website link: </w:t>
+                                  <w:t>Website link</w:t>
                                 </w:r>
+                                <w:r>
+                                  <w:rPr>
+                                    <w:caps/>
+                                    <w:color w:val="4472C4" w:themeColor="accent1"/>
+                                    <w:sz w:val="28"/>
+                                    <w:szCs w:val="28"/>
+                                    <w:lang w:val="en-GB"/>
+                                  </w:rPr>
+                                  <w:t>S</w:t>
+                                </w:r>
+                                <w:r>
+                                  <w:rPr>
+                                    <w:caps/>
+                                    <w:color w:val="4472C4" w:themeColor="accent1"/>
+                                    <w:sz w:val="28"/>
+                                    <w:szCs w:val="28"/>
+                                    <w:lang w:val="en-GB"/>
+                                  </w:rPr>
+                                  <w:t>:</w:t>
+                                </w:r>
+                              </w:p>
+                              <w:p>
+                                <w:pPr>
+                                  <w:pStyle w:val="NoSpacing"/>
+                                  <w:jc w:val="center"/>
+                                  <w:rPr>
+                                    <w:color w:val="595959" w:themeColor="text1" w:themeTint="A6"/>
+                                    <w:sz w:val="20"/>
+                                    <w:szCs w:val="20"/>
+                                  </w:rPr>
+                                </w:pPr>
                                 <w:sdt>
                                   <w:sdtPr>
                                     <w:rPr>
@@ -334,6 +368,50 @@
                                     </w:r>
                                   </w:sdtContent>
                                 </w:sdt>
+                                <w:r>
+                                  <w:t xml:space="preserve"> </w:t>
+                                </w:r>
+                                <w:hyperlink r:id="rId8" w:history="1">
+                                  <w:r>
+                                    <w:rPr>
+                                      <w:rStyle w:val="Hyperlink"/>
+                                      <w:sz w:val="20"/>
+                                      <w:szCs w:val="20"/>
+                                    </w:rPr>
+                                    <w:t>https://aml29.host.cs.st-andrews.ac.uk/D3/infoVis/index.html</w:t>
+                                  </w:r>
+                                </w:hyperlink>
+                              </w:p>
+                              <w:p>
+                                <w:pPr>
+                                  <w:jc w:val="center"/>
+                                  <w:rPr>
+                                    <w:rFonts w:ascii="Segoe UI" w:hAnsi="Segoe UI" w:cs="Segoe UI"/>
+                                    <w:sz w:val="21"/>
+                                    <w:szCs w:val="21"/>
+                                  </w:rPr>
+                                </w:pPr>
+                                <w:hyperlink r:id="rId9" w:tgtFrame="_blank" w:tooltip="https://aesc1.host.cs.st-andrews.ac.uk/d3/infovis/index.html" w:history="1">
+                                  <w:r>
+                                    <w:rPr>
+                                      <w:rStyle w:val="Hyperlink"/>
+                                      <w:rFonts w:ascii="Segoe UI" w:hAnsi="Segoe UI" w:cs="Segoe UI"/>
+                                      <w:sz w:val="21"/>
+                                      <w:szCs w:val="21"/>
+                                    </w:rPr>
+                                    <w:t>https://aesc1.host.cs.st-andrews.ac.uk/D3/infoVis/index.html</w:t>
+                                  </w:r>
+                                </w:hyperlink>
+                              </w:p>
+                              <w:p>
+                                <w:pPr>
+                                  <w:pStyle w:val="NoSpacing"/>
+                                  <w:jc w:val="center"/>
+                                  <w:rPr>
+                                    <w:color w:val="4472C4" w:themeColor="accent1"/>
+                                    <w:lang w:val="en-GB"/>
+                                  </w:rPr>
+                                </w:pPr>
                               </w:p>
                             </w:txbxContent>
                           </wps:txbx>
@@ -398,7 +476,10 @@
                             <w:pStyle w:val="NoSpacing"/>
                             <w:jc w:val="center"/>
                             <w:rPr>
+                              <w:caps/>
                               <w:color w:val="4472C4" w:themeColor="accent1"/>
+                              <w:sz w:val="28"/>
+                              <w:szCs w:val="28"/>
                               <w:lang w:val="en-GB"/>
                             </w:rPr>
                           </w:pPr>
@@ -410,8 +491,39 @@
                               <w:szCs w:val="28"/>
                               <w:lang w:val="en-GB"/>
                             </w:rPr>
-                            <w:t xml:space="preserve">Website link: </w:t>
+                            <w:t>Website link</w:t>
                           </w:r>
+                          <w:r>
+                            <w:rPr>
+                              <w:caps/>
+                              <w:color w:val="4472C4" w:themeColor="accent1"/>
+                              <w:sz w:val="28"/>
+                              <w:szCs w:val="28"/>
+                              <w:lang w:val="en-GB"/>
+                            </w:rPr>
+                            <w:t>S</w:t>
+                          </w:r>
+                          <w:r>
+                            <w:rPr>
+                              <w:caps/>
+                              <w:color w:val="4472C4" w:themeColor="accent1"/>
+                              <w:sz w:val="28"/>
+                              <w:szCs w:val="28"/>
+                              <w:lang w:val="en-GB"/>
+                            </w:rPr>
+                            <w:t>:</w:t>
+                          </w:r>
+                        </w:p>
+                        <w:p>
+                          <w:pPr>
+                            <w:pStyle w:val="NoSpacing"/>
+                            <w:jc w:val="center"/>
+                            <w:rPr>
+                              <w:color w:val="595959" w:themeColor="text1" w:themeTint="A6"/>
+                              <w:sz w:val="20"/>
+                              <w:szCs w:val="20"/>
+                            </w:rPr>
+                          </w:pPr>
                           <w:sdt>
                             <w:sdtPr>
                               <w:rPr>
@@ -438,6 +550,50 @@
                               </w:r>
                             </w:sdtContent>
                           </w:sdt>
+                          <w:r>
+                            <w:t xml:space="preserve"> </w:t>
+                          </w:r>
+                          <w:hyperlink r:id="rId10" w:history="1">
+                            <w:r>
+                              <w:rPr>
+                                <w:rStyle w:val="Hyperlink"/>
+                                <w:sz w:val="20"/>
+                                <w:szCs w:val="20"/>
+                              </w:rPr>
+                              <w:t>https://aml29.host.cs.st-andrews.ac.uk/D3/infoVis/index.html</w:t>
+                            </w:r>
+                          </w:hyperlink>
+                        </w:p>
+                        <w:p>
+                          <w:pPr>
+                            <w:jc w:val="center"/>
+                            <w:rPr>
+                              <w:rFonts w:ascii="Segoe UI" w:hAnsi="Segoe UI" w:cs="Segoe UI"/>
+                              <w:sz w:val="21"/>
+                              <w:szCs w:val="21"/>
+                            </w:rPr>
+                          </w:pPr>
+                          <w:hyperlink r:id="rId11" w:tgtFrame="_blank" w:tooltip="https://aesc1.host.cs.st-andrews.ac.uk/d3/infovis/index.html" w:history="1">
+                            <w:r>
+                              <w:rPr>
+                                <w:rStyle w:val="Hyperlink"/>
+                                <w:rFonts w:ascii="Segoe UI" w:hAnsi="Segoe UI" w:cs="Segoe UI"/>
+                                <w:sz w:val="21"/>
+                                <w:szCs w:val="21"/>
+                              </w:rPr>
+                              <w:t>https://aesc1.host.cs.st-andrews.ac.uk/D3/infoVis/index.html</w:t>
+                            </w:r>
+                          </w:hyperlink>
+                        </w:p>
+                        <w:p>
+                          <w:pPr>
+                            <w:pStyle w:val="NoSpacing"/>
+                            <w:jc w:val="center"/>
+                            <w:rPr>
+                              <w:color w:val="4472C4" w:themeColor="accent1"/>
+                              <w:lang w:val="en-GB"/>
+                            </w:rPr>
+                          </w:pPr>
                         </w:p>
                       </w:txbxContent>
                     </v:textbox>
@@ -453,7 +609,7 @@
               <w:color w:val="4472C4" w:themeColor="accent1"/>
             </w:rPr>
             <w:drawing>
-              <wp:inline distT="0" distB="0" distL="0" distR="0" wp14:anchorId="02B7B5E4" wp14:editId="5CC99C3B">
+              <wp:inline distT="0" distB="0" distL="0" distR="0" wp14:anchorId="02B7B5E4" wp14:editId="12C49F13">
                 <wp:extent cx="758952" cy="478932"/>
                 <wp:effectExtent l="0" t="0" r="3175" b="0"/>
                 <wp:docPr id="144" name="Picture 144"/>
@@ -468,7 +624,7 @@
                         <pic:cNvPicPr/>
                       </pic:nvPicPr>
                       <pic:blipFill>
-                        <a:blip r:embed="rId8" cstate="print">
+                        <a:blip r:embed="rId12" cstate="print">
                           <a:duotone>
                             <a:schemeClr val="accent1">
                               <a:shade val="45000"/>
@@ -631,7 +787,7 @@
         </w:rPr>
         <w:t xml:space="preserve">To answer this question, we will be using data obtained from </w:t>
       </w:r>
-      <w:hyperlink r:id="rId9" w:history="1">
+      <w:hyperlink r:id="rId13" w:history="1">
         <w:r>
           <w:rPr>
             <w:rStyle w:val="Hyperlink"/>
@@ -1703,7 +1859,7 @@
                     <pic:cNvPicPr/>
                   </pic:nvPicPr>
                   <pic:blipFill>
-                    <a:blip r:embed="rId10">
+                    <a:blip r:embed="rId14">
                       <a:extLst>
                         <a:ext uri="{28A0092B-C50C-407E-A947-70E740481C1C}">
                           <a14:useLocalDpi xmlns:a14="http://schemas.microsoft.com/office/drawing/2010/main" val="0"/>
@@ -2245,7 +2401,7 @@
                     <pic:cNvPicPr/>
                   </pic:nvPicPr>
                   <pic:blipFill>
-                    <a:blip r:embed="rId11">
+                    <a:blip r:embed="rId15">
                       <a:extLst>
                         <a:ext uri="{28A0092B-C50C-407E-A947-70E740481C1C}">
                           <a14:useLocalDpi xmlns:a14="http://schemas.microsoft.com/office/drawing/2010/main" val="0"/>
@@ -2432,7 +2588,7 @@
                     <pic:cNvPicPr/>
                   </pic:nvPicPr>
                   <pic:blipFill>
-                    <a:blip r:embed="rId12">
+                    <a:blip r:embed="rId16">
                       <a:extLst>
                         <a:ext uri="{28A0092B-C50C-407E-A947-70E740481C1C}">
                           <a14:useLocalDpi xmlns:a14="http://schemas.microsoft.com/office/drawing/2010/main" val="0"/>
@@ -2568,7 +2724,7 @@
                     <pic:cNvPicPr/>
                   </pic:nvPicPr>
                   <pic:blipFill>
-                    <a:blip r:embed="rId13">
+                    <a:blip r:embed="rId17">
                       <a:extLst>
                         <a:ext uri="{28A0092B-C50C-407E-A947-70E740481C1C}">
                           <a14:useLocalDpi xmlns:a14="http://schemas.microsoft.com/office/drawing/2010/main" val="0"/>
@@ -2616,7 +2772,29 @@
           <w:szCs w:val="18"/>
           <w:lang w:eastAsia="en-US"/>
         </w:rPr>
-        <w:t xml:space="preserve">[FIGURE 1.6] </w:t>
+        <w:t>[FIGURE 1.</w:t>
+      </w:r>
+      <w:r>
+        <w:rPr>
+          <w:rFonts w:asciiTheme="minorHAnsi" w:eastAsiaTheme="minorHAnsi" w:hAnsiTheme="minorHAnsi" w:cstheme="minorBidi"/>
+          <w:i/>
+          <w:iCs/>
+          <w:sz w:val="18"/>
+          <w:szCs w:val="18"/>
+          <w:lang w:eastAsia="en-US"/>
+        </w:rPr>
+        <w:t>4</w:t>
+      </w:r>
+      <w:r>
+        <w:rPr>
+          <w:rFonts w:asciiTheme="minorHAnsi" w:eastAsiaTheme="minorHAnsi" w:hAnsiTheme="minorHAnsi" w:cstheme="minorBidi"/>
+          <w:i/>
+          <w:iCs/>
+          <w:sz w:val="18"/>
+          <w:szCs w:val="18"/>
+          <w:lang w:eastAsia="en-US"/>
+        </w:rPr>
+        <w:t xml:space="preserve">] </w:t>
       </w:r>
       <w:r>
         <w:rPr>
@@ -2724,7 +2902,7 @@
                     <pic:cNvPicPr/>
                   </pic:nvPicPr>
                   <pic:blipFill>
-                    <a:blip r:embed="rId14">
+                    <a:blip r:embed="rId18">
                       <a:extLst>
                         <a:ext uri="{28A0092B-C50C-407E-A947-70E740481C1C}">
                           <a14:useLocalDpi xmlns:a14="http://schemas.microsoft.com/office/drawing/2010/main" val="0"/>
@@ -2779,7 +2957,7 @@
           <w:sz w:val="18"/>
           <w:szCs w:val="18"/>
         </w:rPr>
-        <w:t>7</w:t>
+        <w:t>5</w:t>
       </w:r>
       <w:r>
         <w:rPr>
@@ -2858,7 +3036,7 @@
                     <pic:cNvPicPr/>
                   </pic:nvPicPr>
                   <pic:blipFill>
-                    <a:blip r:embed="rId15">
+                    <a:blip r:embed="rId19">
                       <a:extLst>
                         <a:ext uri="{28A0092B-C50C-407E-A947-70E740481C1C}">
                           <a14:useLocalDpi xmlns:a14="http://schemas.microsoft.com/office/drawing/2010/main" val="0"/>
@@ -2913,7 +3091,7 @@
           <w:sz w:val="18"/>
           <w:szCs w:val="18"/>
         </w:rPr>
-        <w:t>8</w:t>
+        <w:t>6</w:t>
       </w:r>
       <w:r>
         <w:rPr>
@@ -3048,7 +3226,7 @@
                     <pic:cNvPicPr/>
                   </pic:nvPicPr>
                   <pic:blipFill>
-                    <a:blip r:embed="rId16">
+                    <a:blip r:embed="rId20">
                       <a:extLst>
                         <a:ext uri="{28A0092B-C50C-407E-A947-70E740481C1C}">
                           <a14:useLocalDpi xmlns:a14="http://schemas.microsoft.com/office/drawing/2010/main" val="0"/>
@@ -3094,7 +3272,7 @@
           <w:szCs w:val="18"/>
           <w:lang w:eastAsia="en-US"/>
         </w:rPr>
-        <w:t>[FIGURE 1.</w:t>
+        <w:t>[FIGURE 1</w:t>
       </w:r>
       <w:r>
         <w:rPr>
@@ -3103,7 +3281,7 @@
           <w:sz w:val="18"/>
           <w:szCs w:val="18"/>
         </w:rPr>
-        <w:t>9</w:t>
+        <w:t>.7</w:t>
       </w:r>
       <w:r>
         <w:rPr>
@@ -3210,7 +3388,7 @@
                     <pic:cNvPicPr/>
                   </pic:nvPicPr>
                   <pic:blipFill>
-                    <a:blip r:embed="rId17">
+                    <a:blip r:embed="rId21">
                       <a:extLst>
                         <a:ext uri="{28A0092B-C50C-407E-A947-70E740481C1C}">
                           <a14:useLocalDpi xmlns:a14="http://schemas.microsoft.com/office/drawing/2010/main" val="0"/>
@@ -3254,29 +3432,47 @@
           <w:sz w:val="18"/>
           <w:szCs w:val="18"/>
         </w:rPr>
-        <w:t>[FIGURE 1.10] Filtering data for first &amp; last season only for premier league</w:t>
-      </w:r>
-    </w:p>
-    <w:p>
-      <w:pPr>
-        <w:jc w:val="center"/>
+        <w:t>[FIGURE 1.</w:t>
+      </w:r>
+      <w:r>
         <w:rPr>
           <w:i/>
           <w:iCs/>
           <w:sz w:val="18"/>
           <w:szCs w:val="18"/>
         </w:rPr>
-      </w:pPr>
-    </w:p>
-    <w:p>
-      <w:pPr>
-        <w:jc w:val="center"/>
+        <w:t>8</w:t>
+      </w:r>
+      <w:r>
         <w:rPr>
           <w:i/>
           <w:iCs/>
           <w:sz w:val="18"/>
           <w:szCs w:val="18"/>
         </w:rPr>
+        <w:t>] Filtering data for first &amp; last season only for premier league</w:t>
+      </w:r>
+    </w:p>
+    <w:p>
+      <w:pPr>
+        <w:jc w:val="center"/>
+        <w:rPr>
+          <w:i/>
+          <w:iCs/>
+          <w:sz w:val="18"/>
+          <w:szCs w:val="18"/>
+        </w:rPr>
+      </w:pPr>
+    </w:p>
+    <w:p>
+      <w:pPr>
+        <w:jc w:val="center"/>
+        <w:rPr>
+          <w:i/>
+          <w:iCs/>
+          <w:sz w:val="18"/>
+          <w:szCs w:val="18"/>
+        </w:rPr>
       </w:pPr>
     </w:p>
     <w:p>
@@ -3427,7 +3623,7 @@
         </w:rPr>
         <w:t xml:space="preserve"> </w:t>
       </w:r>
-      <w:hyperlink r:id="rId18" w:history="1">
+      <w:hyperlink r:id="rId22" w:history="1">
         <w:r>
           <w:rPr>
             <w:rStyle w:val="Hyperlink"/>
@@ -3469,7 +3665,7 @@
         </w:rPr>
         <w:t xml:space="preserve">. Retrieved from </w:t>
       </w:r>
-      <w:hyperlink r:id="rId19" w:history="1">
+      <w:hyperlink r:id="rId23" w:history="1">
         <w:r>
           <w:rPr>
             <w:rStyle w:val="Hyperlink"/>
@@ -3544,7 +3740,7 @@
         </w:rPr>
         <w:t xml:space="preserve">. Retrieved from </w:t>
       </w:r>
-      <w:hyperlink r:id="rId20" w:history="1">
+      <w:hyperlink r:id="rId24" w:history="1">
         <w:r>
           <w:rPr>
             <w:rStyle w:val="Hyperlink"/>
@@ -6098,7 +6294,7 @@
     <w:rsid w:val="00717611"/>
     <w:rsid w:val="009F49D2"/>
     <w:rsid w:val="00A31AE1"/>
-    <w:rsid w:val="00CA26EC"/>
+    <w:rsid w:val="00D434CF"/>
   </w:rsids>
   <m:mathPr>
     <m:mathFont m:val="Cambria Math"/>

</xml_diff>